<commit_message>
Comments and Minor Bug Fixes due to isValid
</commit_message>
<xml_diff>
--- a/Iteration2 - Documentation/Iteration 2 - Bugs Fixed From Iteration 1.docx
+++ b/Iteration2 - Documentation/Iteration 2 - Bugs Fixed From Iteration 1.docx
@@ -45,22 +45,8 @@
         <w:rPr>
           <w:rFonts w:cstheme="minorHAnsi"/>
         </w:rPr>
-        <w:t>C</w:t>
-      </w:r>
-      <w:r>
-        <w:rPr>
-          <w:rFonts w:cstheme="minorHAnsi"/>
-        </w:rPr>
-        <w:t xml:space="preserve">orrection on the behaviour of </w:t>
-      </w:r>
-      <w:proofErr w:type="spellStart"/>
-      <w:r>
-        <w:rPr>
-          <w:rFonts w:cstheme="minorHAnsi"/>
-        </w:rPr>
-        <w:t>ErrorPopup</w:t>
-      </w:r>
-      <w:proofErr w:type="spellEnd"/>
+        <w:t>Correction on the behaviour of ErrorPopup</w:t>
+      </w:r>
       <w:r>
         <w:rPr>
           <w:rFonts w:cstheme="minorHAnsi"/>
@@ -192,16 +178,8 @@
         <w:spacing w:after="240"/>
       </w:pPr>
       <w:r>
-        <w:t xml:space="preserve">Fixed output for 'Add' button </w:t>
-      </w:r>
-      <w:r>
-        <w:t xml:space="preserve">for adding </w:t>
-      </w:r>
-      <w:proofErr w:type="gramStart"/>
-      <w:r>
-        <w:t>medications</w:t>
-      </w:r>
-      <w:proofErr w:type="gramEnd"/>
+        <w:t>Fixed output for 'Add' button for adding medications</w:t>
+      </w:r>
     </w:p>
     <w:p>
       <w:pPr>
@@ -239,6 +217,19 @@
       </w:r>
       <w:r>
         <w:t xml:space="preserve"> found when using search button/method.</w:t>
+      </w:r>
+    </w:p>
+    <w:p>
+      <w:pPr>
+        <w:pStyle w:val="ListParagraph"/>
+        <w:numPr>
+          <w:ilvl w:val="0"/>
+          <w:numId w:val="1"/>
+        </w:numPr>
+        <w:spacing w:after="240"/>
+      </w:pPr>
+      <w:r>
+        <w:t>Fixed bug when medication name was left empty, it would not throw an exception and would still add a medication with no name (name = empty string) to the inventory.</w:t>
       </w:r>
     </w:p>
     <w:sectPr>

</xml_diff>